<commit_message>
Fixed minor typos in Tech Manual
</commit_message>
<xml_diff>
--- a/RPGen Technical Manual.docx
+++ b/RPGen Technical Manual.docx
@@ -1,6 +1,6 @@
 
 <file path=word/document.xml><?xml version="1.0" encoding="utf-8"?>
-<w:document xmlns:wpc="http://schemas.microsoft.com/office/word/2010/wordprocessingCanvas" xmlns:cx="http://schemas.microsoft.com/office/drawing/2014/chartex" xmlns:cx1="http://schemas.microsoft.com/office/drawing/2015/9/8/chartex" xmlns:cx2="http://schemas.microsoft.com/office/drawing/2015/10/21/chartex" xmlns:cx3="http://schemas.microsoft.com/office/drawing/2016/5/9/chartex" xmlns:cx4="http://schemas.microsoft.com/office/drawing/2016/5/10/chartex" xmlns:cx5="http://schemas.microsoft.com/office/drawing/2016/5/11/chartex" xmlns:cx6="http://schemas.microsoft.com/office/drawing/2016/5/12/chartex" xmlns:cx7="http://schemas.microsoft.com/office/drawing/2016/5/13/chartex" xmlns:cx8="http://schemas.microsoft.com/office/drawing/2016/5/14/chartex" xmlns:mc="http://schemas.openxmlformats.org/markup-compatibility/2006" xmlns:aink="http://schemas.microsoft.com/office/drawing/2016/ink" xmlns:am3d="http://schemas.microsoft.com/office/drawing/2017/model3d" xmlns:o="urn:schemas-microsoft-com:office:office" xmlns:r="http://schemas.openxmlformats.org/officeDocument/2006/relationships" xmlns:m="http://schemas.openxmlformats.org/officeDocument/2006/math" xmlns:v="urn:schemas-microsoft-com:vml" xmlns:wp14="http://schemas.microsoft.com/office/word/2010/wordprocessingDrawing" xmlns:wp="http://schemas.openxmlformats.org/drawingml/2006/wordprocessingDrawing" xmlns:w10="urn:schemas-microsoft-com:office:word" xmlns:w="http://schemas.openxmlformats.org/wordprocessingml/2006/main" xmlns:w14="http://schemas.microsoft.com/office/word/2010/wordml" xmlns:w15="http://schemas.microsoft.com/office/word/2012/wordml" xmlns:w16cex="http://schemas.microsoft.com/office/word/2018/wordml/cex" xmlns:w16cid="http://schemas.microsoft.com/office/word/2016/wordml/cid" xmlns:w16="http://schemas.microsoft.com/office/word/2018/wordml" xmlns:w16se="http://schemas.microsoft.com/office/word/2015/wordml/symex" xmlns:wpg="http://schemas.microsoft.com/office/word/2010/wordprocessingGroup" xmlns:wpi="http://schemas.microsoft.com/office/word/2010/wordprocessingInk" xmlns:wne="http://schemas.microsoft.com/office/word/2006/wordml" xmlns:wps="http://schemas.microsoft.com/office/word/2010/wordprocessingShape" mc:Ignorable="w14 w15 w16se w16cid w16 w16cex wp14">
+<w:document xmlns:wpc="http://schemas.microsoft.com/office/word/2010/wordprocessingCanvas" xmlns:cx="http://schemas.microsoft.com/office/drawing/2014/chartex" xmlns:cx1="http://schemas.microsoft.com/office/drawing/2015/9/8/chartex" xmlns:cx2="http://schemas.microsoft.com/office/drawing/2015/10/21/chartex" xmlns:cx3="http://schemas.microsoft.com/office/drawing/2016/5/9/chartex" xmlns:cx4="http://schemas.microsoft.com/office/drawing/2016/5/10/chartex" xmlns:cx5="http://schemas.microsoft.com/office/drawing/2016/5/11/chartex" xmlns:cx6="http://schemas.microsoft.com/office/drawing/2016/5/12/chartex" xmlns:cx7="http://schemas.microsoft.com/office/drawing/2016/5/13/chartex" xmlns:cx8="http://schemas.microsoft.com/office/drawing/2016/5/14/chartex" xmlns:mc="http://schemas.openxmlformats.org/markup-compatibility/2006" xmlns:aink="http://schemas.microsoft.com/office/drawing/2016/ink" xmlns:am3d="http://schemas.microsoft.com/office/drawing/2017/model3d" xmlns:o="urn:schemas-microsoft-com:office:office" xmlns:r="http://schemas.openxmlformats.org/officeDocument/2006/relationships" xmlns:m="http://schemas.openxmlformats.org/officeDocument/2006/math" xmlns:v="urn:schemas-microsoft-com:vml" xmlns:wp14="http://schemas.microsoft.com/office/word/2010/wordprocessingDrawing" xmlns:wp="http://schemas.openxmlformats.org/drawingml/2006/wordprocessingDrawing" xmlns:w10="urn:schemas-microsoft-com:office:word" xmlns:w="http://schemas.openxmlformats.org/wordprocessingml/2006/main" xmlns:w14="http://schemas.microsoft.com/office/word/2010/wordml" xmlns:w15="http://schemas.microsoft.com/office/word/2012/wordml" xmlns:w16cid="http://schemas.microsoft.com/office/word/2016/wordml/cid" xmlns:w16se="http://schemas.microsoft.com/office/word/2015/wordml/symex" xmlns:wpg="http://schemas.microsoft.com/office/word/2010/wordprocessingGroup" xmlns:wpi="http://schemas.microsoft.com/office/word/2010/wordprocessingInk" xmlns:wne="http://schemas.microsoft.com/office/word/2006/wordml" xmlns:wps="http://schemas.microsoft.com/office/word/2010/wordprocessingShape" mc:Ignorable="w14 w15 w16se w16cid wp14">
   <w:body>
     <w:p>
       <w:pPr>
@@ -439,7 +439,7 @@
           <w:sz w:val="22"/>
           <w:szCs w:val="22"/>
         </w:rPr>
-        <w:t xml:space="preserve">This guide serves as a  supplement to the description of RPGen presented in East et al. 2020.  </w:t>
+        <w:t xml:space="preserve">This guide serves as a supplement to the description of RPGen presented in East et al. 2020.  </w:t>
       </w:r>
     </w:p>
     <w:p>
@@ -861,6 +861,7 @@
           <w:szCs w:val="22"/>
         </w:rPr>
       </w:pPr>
+      <w:proofErr w:type="spellStart"/>
       <w:r>
         <w:rPr>
           <w:rFonts w:eastAsia="DengXian Light" w:cstheme="minorHAnsi"/>
@@ -869,6 +870,7 @@
         </w:rPr>
         <w:t>data.table</w:t>
       </w:r>
+      <w:proofErr w:type="spellEnd"/>
     </w:p>
     <w:p>
       <w:pPr>
@@ -905,13 +907,23 @@
           <w:szCs w:val="22"/>
         </w:rPr>
       </w:pPr>
-      <w:r>
-        <w:rPr>
-          <w:rFonts w:eastAsia="DengXian Light" w:cstheme="minorHAnsi"/>
-          <w:sz w:val="22"/>
-          <w:szCs w:val="22"/>
-        </w:rPr>
-        <w:t xml:space="preserve">dplyr </w:t>
+      <w:proofErr w:type="spellStart"/>
+      <w:r>
+        <w:rPr>
+          <w:rFonts w:eastAsia="DengXian Light" w:cstheme="minorHAnsi"/>
+          <w:sz w:val="22"/>
+          <w:szCs w:val="22"/>
+        </w:rPr>
+        <w:t>dplyr</w:t>
+      </w:r>
+      <w:proofErr w:type="spellEnd"/>
+      <w:r>
+        <w:rPr>
+          <w:rFonts w:eastAsia="DengXian Light" w:cstheme="minorHAnsi"/>
+          <w:sz w:val="22"/>
+          <w:szCs w:val="22"/>
+        </w:rPr>
+        <w:t xml:space="preserve"> </w:t>
       </w:r>
     </w:p>
     <w:p>
@@ -927,13 +939,23 @@
           <w:szCs w:val="22"/>
         </w:rPr>
       </w:pPr>
-      <w:r>
-        <w:rPr>
-          <w:rFonts w:eastAsia="DengXian Light" w:cstheme="minorHAnsi"/>
-          <w:sz w:val="22"/>
-          <w:szCs w:val="22"/>
-        </w:rPr>
-        <w:t xml:space="preserve">dtplyr </w:t>
+      <w:proofErr w:type="spellStart"/>
+      <w:r>
+        <w:rPr>
+          <w:rFonts w:eastAsia="DengXian Light" w:cstheme="minorHAnsi"/>
+          <w:sz w:val="22"/>
+          <w:szCs w:val="22"/>
+        </w:rPr>
+        <w:t>dtplyr</w:t>
+      </w:r>
+      <w:proofErr w:type="spellEnd"/>
+      <w:r>
+        <w:rPr>
+          <w:rFonts w:eastAsia="DengXian Light" w:cstheme="minorHAnsi"/>
+          <w:sz w:val="22"/>
+          <w:szCs w:val="22"/>
+        </w:rPr>
+        <w:t xml:space="preserve"> </w:t>
       </w:r>
     </w:p>
     <w:p>
@@ -993,6 +1015,7 @@
           <w:szCs w:val="22"/>
         </w:rPr>
       </w:pPr>
+      <w:proofErr w:type="spellStart"/>
       <w:r>
         <w:rPr>
           <w:rFonts w:eastAsia="DengXian Light" w:cstheme="minorHAnsi"/>
@@ -1001,6 +1024,7 @@
         </w:rPr>
         <w:t>msm</w:t>
       </w:r>
+      <w:proofErr w:type="spellEnd"/>
     </w:p>
     <w:p>
       <w:pPr>
@@ -1015,6 +1039,7 @@
           <w:szCs w:val="22"/>
         </w:rPr>
       </w:pPr>
+      <w:proofErr w:type="spellStart"/>
       <w:r>
         <w:rPr>
           <w:rFonts w:eastAsia="DengXian Light" w:cstheme="minorHAnsi"/>
@@ -1023,6 +1048,7 @@
         </w:rPr>
         <w:t>plyr</w:t>
       </w:r>
+      <w:proofErr w:type="spellEnd"/>
     </w:p>
     <w:p>
       <w:pPr>
@@ -1037,6 +1063,7 @@
           <w:szCs w:val="22"/>
         </w:rPr>
       </w:pPr>
+      <w:proofErr w:type="spellStart"/>
       <w:r>
         <w:rPr>
           <w:rFonts w:eastAsia="DengXian Light" w:cstheme="minorHAnsi"/>
@@ -1045,6 +1072,7 @@
         </w:rPr>
         <w:t>stringr</w:t>
       </w:r>
+      <w:proofErr w:type="spellEnd"/>
     </w:p>
     <w:p>
       <w:pPr>
@@ -1059,6 +1087,7 @@
           <w:szCs w:val="22"/>
         </w:rPr>
       </w:pPr>
+      <w:proofErr w:type="spellStart"/>
       <w:r>
         <w:rPr>
           <w:rFonts w:eastAsia="DengXian Light" w:cstheme="minorHAnsi"/>
@@ -1067,6 +1096,7 @@
         </w:rPr>
         <w:t>tidyverse</w:t>
       </w:r>
+      <w:proofErr w:type="spellEnd"/>
     </w:p>
     <w:p>
       <w:pPr>
@@ -1081,6 +1111,7 @@
           <w:szCs w:val="22"/>
         </w:rPr>
       </w:pPr>
+      <w:proofErr w:type="spellStart"/>
       <w:r>
         <w:rPr>
           <w:rFonts w:eastAsia="DengXian Light" w:cstheme="minorHAnsi"/>
@@ -1089,6 +1120,7 @@
         </w:rPr>
         <w:t>truncnorm</w:t>
       </w:r>
+      <w:proofErr w:type="spellEnd"/>
     </w:p>
     <w:p>
       <w:pPr>
@@ -2571,13 +2603,23 @@
           <w:szCs w:val="22"/>
         </w:rPr>
       </w:pPr>
-      <w:r>
-        <w:rPr>
-          <w:rFonts w:eastAsia="DengXian Light" w:cstheme="minorHAnsi"/>
-          <w:sz w:val="22"/>
-          <w:szCs w:val="22"/>
-        </w:rPr>
-        <w:t xml:space="preserve">A number of factors, including household composition, housing characteristics, and locational </w:t>
+      <w:proofErr w:type="gramStart"/>
+      <w:r>
+        <w:rPr>
+          <w:rFonts w:eastAsia="DengXian Light" w:cstheme="minorHAnsi"/>
+          <w:sz w:val="22"/>
+          <w:szCs w:val="22"/>
+        </w:rPr>
+        <w:t>A number of</w:t>
+      </w:r>
+      <w:proofErr w:type="gramEnd"/>
+      <w:r>
+        <w:rPr>
+          <w:rFonts w:eastAsia="DengXian Light" w:cstheme="minorHAnsi"/>
+          <w:sz w:val="22"/>
+          <w:szCs w:val="22"/>
+        </w:rPr>
+        <w:t xml:space="preserve"> factors, including household composition, housing characteristics, and locational </w:t>
       </w:r>
       <w:r>
         <w:rPr>
@@ -2879,7 +2921,23 @@
           <w:sz w:val="22"/>
           <w:szCs w:val="22"/>
         </w:rPr>
-        <w:t xml:space="preserve">When all input source are combined, RPGen outputs populations of individuals described by 125 variables, including the pool variable. See Appendix A for a list and description of all output variables.  </w:t>
+        <w:t>When all input source</w:t>
+      </w:r>
+      <w:r>
+        <w:rPr>
+          <w:rFonts w:eastAsia="DengXian Light" w:cstheme="minorHAnsi"/>
+          <w:sz w:val="22"/>
+          <w:szCs w:val="22"/>
+        </w:rPr>
+        <w:t>s</w:t>
+      </w:r>
+      <w:r>
+        <w:rPr>
+          <w:rFonts w:eastAsia="DengXian Light" w:cstheme="minorHAnsi"/>
+          <w:sz w:val="22"/>
+          <w:szCs w:val="22"/>
+        </w:rPr>
+        <w:t xml:space="preserve"> are combined, RPGen outputs populations of individuals described by 125 variables, including the pool variable. See Appendix A for a list and description of all output variables.  </w:t>
       </w:r>
       <w:r>
         <w:rPr>
@@ -2991,7 +3049,7 @@
           <w:sz w:val="22"/>
           <w:szCs w:val="22"/>
         </w:rPr>
-        <w:t xml:space="preserve"> designed as a</w:t>
+        <w:t>designed as a</w:t>
       </w:r>
       <w:r>
         <w:rPr>
@@ -5533,6 +5591,14 @@
           <w:sz w:val="22"/>
           <w:szCs w:val="22"/>
         </w:rPr>
+        <w:t xml:space="preserve"> </w:t>
+      </w:r>
+      <w:r>
+        <w:rPr>
+          <w:rFonts w:eastAsia="DengXian Light" w:cstheme="minorHAnsi"/>
+          <w:sz w:val="22"/>
+          <w:szCs w:val="22"/>
+        </w:rPr>
         <w:t>(</w:t>
       </w:r>
       <w:r>
@@ -7341,7 +7407,23 @@
           <w:sz w:val="22"/>
           <w:szCs w:val="22"/>
         </w:rPr>
-        <w:t xml:space="preserve"> PUMS 5 year housing and population data</w:t>
+        <w:t xml:space="preserve"> PUMS </w:t>
+      </w:r>
+      <w:r>
+        <w:rPr>
+          <w:rFonts w:eastAsia="DengXian Light" w:cstheme="minorHAnsi"/>
+          <w:sz w:val="22"/>
+          <w:szCs w:val="22"/>
+        </w:rPr>
+        <w:t>5-year</w:t>
+      </w:r>
+      <w:r>
+        <w:rPr>
+          <w:rFonts w:eastAsia="DengXian Light" w:cstheme="minorHAnsi"/>
+          <w:sz w:val="22"/>
+          <w:szCs w:val="22"/>
+        </w:rPr>
+        <w:t xml:space="preserve"> housing and population data</w:t>
       </w:r>
       <w:r>
         <w:rPr>
@@ -9808,6 +9890,8 @@
                 <w:szCs w:val="18"/>
               </w:rPr>
             </w:pPr>
+            <w:bookmarkStart w:id="6" w:name="_GoBack"/>
+            <w:proofErr w:type="spellStart"/>
             <w:r>
               <w:rPr>
                 <w:rFonts w:eastAsia="DengXian Light" w:cstheme="minorHAnsi"/>
@@ -9817,6 +9901,8 @@
               </w:rPr>
               <w:t>reth</w:t>
             </w:r>
+            <w:bookmarkEnd w:id="6"/>
+            <w:proofErr w:type="spellEnd"/>
           </w:p>
         </w:tc>
         <w:tc>
@@ -9850,7 +9936,27 @@
                 <w:sz w:val="18"/>
                 <w:szCs w:val="18"/>
               </w:rPr>
-              <w:t>ethnic group (httkpop categories)</w:t>
+              <w:t>ethnic group (</w:t>
+            </w:r>
+            <w:proofErr w:type="spellStart"/>
+            <w:r>
+              <w:rPr>
+                <w:rFonts w:eastAsia="DengXian Light" w:cstheme="minorHAnsi"/>
+                <w:color w:val="000000"/>
+                <w:sz w:val="18"/>
+                <w:szCs w:val="18"/>
+              </w:rPr>
+              <w:t>httkpop</w:t>
+            </w:r>
+            <w:proofErr w:type="spellEnd"/>
+            <w:r>
+              <w:rPr>
+                <w:rFonts w:eastAsia="DengXian Light" w:cstheme="minorHAnsi"/>
+                <w:color w:val="000000"/>
+                <w:sz w:val="18"/>
+                <w:szCs w:val="18"/>
+              </w:rPr>
+              <w:t xml:space="preserve"> categories)</w:t>
             </w:r>
           </w:p>
         </w:tc>
@@ -9883,6 +9989,7 @@
                 <w:szCs w:val="18"/>
               </w:rPr>
             </w:pPr>
+            <w:proofErr w:type="spellStart"/>
             <w:r>
               <w:rPr>
                 <w:rFonts w:eastAsia="DengXian Light" w:cstheme="minorHAnsi"/>
@@ -9892,6 +9999,7 @@
               </w:rPr>
               <w:t>compid</w:t>
             </w:r>
+            <w:proofErr w:type="spellEnd"/>
           </w:p>
         </w:tc>
         <w:tc>
@@ -9958,6 +10066,7 @@
                 <w:szCs w:val="18"/>
               </w:rPr>
             </w:pPr>
+            <w:proofErr w:type="spellStart"/>
             <w:r>
               <w:rPr>
                 <w:rFonts w:eastAsia="DengXian Light" w:cstheme="minorHAnsi"/>
@@ -9967,6 +10076,7 @@
               </w:rPr>
               <w:t>recno</w:t>
             </w:r>
+            <w:proofErr w:type="spellEnd"/>
           </w:p>
         </w:tc>
         <w:tc>
@@ -10833,6 +10943,7 @@
                 <w:szCs w:val="18"/>
               </w:rPr>
             </w:pPr>
+            <w:proofErr w:type="spellStart"/>
             <w:r>
               <w:rPr>
                 <w:rFonts w:eastAsia="DengXian Light" w:cstheme="minorHAnsi"/>
@@ -10842,6 +10953,7 @@
               </w:rPr>
               <w:t>bedrms</w:t>
             </w:r>
+            <w:proofErr w:type="spellEnd"/>
           </w:p>
         </w:tc>
         <w:tc>
@@ -11058,6 +11170,7 @@
                 <w:szCs w:val="18"/>
               </w:rPr>
             </w:pPr>
+            <w:proofErr w:type="spellStart"/>
             <w:r>
               <w:rPr>
                 <w:rFonts w:eastAsia="DengXian Light" w:cstheme="minorHAnsi"/>
@@ -11067,6 +11180,7 @@
               </w:rPr>
               <w:t>hequip</w:t>
             </w:r>
+            <w:proofErr w:type="spellEnd"/>
           </w:p>
         </w:tc>
         <w:tc>
@@ -11208,6 +11322,7 @@
                 <w:szCs w:val="18"/>
               </w:rPr>
             </w:pPr>
+            <w:proofErr w:type="spellStart"/>
             <w:r>
               <w:rPr>
                 <w:rFonts w:eastAsia="DengXian Light" w:cstheme="minorHAnsi"/>
@@ -11217,6 +11332,7 @@
               </w:rPr>
               <w:t>pwt</w:t>
             </w:r>
+            <w:proofErr w:type="spellEnd"/>
           </w:p>
         </w:tc>
         <w:tc>
@@ -11358,6 +11474,7 @@
                 <w:szCs w:val="18"/>
               </w:rPr>
             </w:pPr>
+            <w:proofErr w:type="spellStart"/>
             <w:r>
               <w:rPr>
                 <w:rFonts w:eastAsia="DengXian Light" w:cstheme="minorHAnsi"/>
@@ -11367,6 +11484,7 @@
               </w:rPr>
               <w:t>sewdis</w:t>
             </w:r>
+            <w:proofErr w:type="spellEnd"/>
           </w:p>
         </w:tc>
         <w:tc>
@@ -11433,6 +11551,7 @@
                 <w:szCs w:val="18"/>
               </w:rPr>
             </w:pPr>
+            <w:proofErr w:type="spellStart"/>
             <w:r>
               <w:rPr>
                 <w:rFonts w:eastAsia="DengXian Light" w:cstheme="minorHAnsi"/>
@@ -11442,6 +11561,7 @@
               </w:rPr>
               <w:t>unitsf</w:t>
             </w:r>
+            <w:proofErr w:type="spellEnd"/>
           </w:p>
         </w:tc>
         <w:tc>
@@ -11775,6 +11895,7 @@
                 <w:szCs w:val="18"/>
               </w:rPr>
             </w:pPr>
+            <w:proofErr w:type="spellStart"/>
             <w:r>
               <w:rPr>
                 <w:rFonts w:eastAsia="DengXian Light" w:cstheme="minorHAnsi"/>
@@ -11784,6 +11905,7 @@
               </w:rPr>
               <w:t>doeid</w:t>
             </w:r>
+            <w:proofErr w:type="spellEnd"/>
           </w:p>
         </w:tc>
         <w:tc>
@@ -11850,6 +11972,7 @@
                 <w:szCs w:val="18"/>
               </w:rPr>
             </w:pPr>
+            <w:proofErr w:type="spellStart"/>
             <w:r>
               <w:rPr>
                 <w:rFonts w:eastAsia="DengXian Light" w:cstheme="minorHAnsi"/>
@@ -11859,6 +11982,7 @@
               </w:rPr>
               <w:t>nweight</w:t>
             </w:r>
+            <w:proofErr w:type="spellEnd"/>
           </w:p>
         </w:tc>
         <w:tc>
@@ -12084,6 +12208,7 @@
                 <w:szCs w:val="18"/>
               </w:rPr>
             </w:pPr>
+            <w:proofErr w:type="spellStart"/>
             <w:r>
               <w:rPr>
                 <w:rFonts w:eastAsia="DengXian Light" w:cstheme="minorHAnsi"/>
@@ -12093,6 +12218,7 @@
               </w:rPr>
               <w:t>kownrent</w:t>
             </w:r>
+            <w:proofErr w:type="spellEnd"/>
           </w:p>
         </w:tc>
         <w:tc>
@@ -12201,7 +12327,27 @@
                 <w:sz w:val="18"/>
                 <w:szCs w:val="18"/>
               </w:rPr>
-              <w:t>number of stories in single-family home; 10=one, 20=two, 31=three, 32=4+, 40=split-level, 50=other, -2=not a single family home</w:t>
+              <w:t xml:space="preserve">number of stories in single-family home; 10=one, 20=two, 31=three, 32=4+, 40=split-level, 50=other, -2=not a </w:t>
+            </w:r>
+            <w:proofErr w:type="gramStart"/>
+            <w:r>
+              <w:rPr>
+                <w:rFonts w:eastAsia="DengXian Light" w:cstheme="minorHAnsi"/>
+                <w:color w:val="000000"/>
+                <w:sz w:val="18"/>
+                <w:szCs w:val="18"/>
+              </w:rPr>
+              <w:t>single family</w:t>
+            </w:r>
+            <w:proofErr w:type="gramEnd"/>
+            <w:r>
+              <w:rPr>
+                <w:rFonts w:eastAsia="DengXian Light" w:cstheme="minorHAnsi"/>
+                <w:color w:val="000000"/>
+                <w:sz w:val="18"/>
+                <w:szCs w:val="18"/>
+              </w:rPr>
+              <w:t xml:space="preserve"> home</w:t>
             </w:r>
           </w:p>
         </w:tc>
@@ -12309,6 +12455,7 @@
                 <w:szCs w:val="18"/>
               </w:rPr>
             </w:pPr>
+            <w:proofErr w:type="spellStart"/>
             <w:r>
               <w:rPr>
                 <w:rFonts w:eastAsia="DengXian Light" w:cstheme="minorHAnsi"/>
@@ -12318,6 +12465,7 @@
               </w:rPr>
               <w:t>stovefuel</w:t>
             </w:r>
+            <w:proofErr w:type="spellEnd"/>
           </w:p>
         </w:tc>
         <w:tc>
@@ -12459,6 +12607,7 @@
                 <w:szCs w:val="18"/>
               </w:rPr>
             </w:pPr>
+            <w:proofErr w:type="spellStart"/>
             <w:r>
               <w:rPr>
                 <w:rFonts w:eastAsia="DengXian Light" w:cstheme="minorHAnsi"/>
@@ -12468,6 +12617,7 @@
               </w:rPr>
               <w:t>ovenfuel</w:t>
             </w:r>
+            <w:proofErr w:type="spellEnd"/>
           </w:p>
         </w:tc>
         <w:tc>
@@ -12534,6 +12684,7 @@
                 <w:szCs w:val="18"/>
               </w:rPr>
             </w:pPr>
+            <w:proofErr w:type="spellStart"/>
             <w:r>
               <w:rPr>
                 <w:rFonts w:eastAsia="DengXian Light" w:cstheme="minorHAnsi"/>
@@ -12543,6 +12694,7 @@
               </w:rPr>
               <w:t>ovenuse</w:t>
             </w:r>
+            <w:proofErr w:type="spellEnd"/>
           </w:p>
         </w:tc>
         <w:tc>
@@ -12609,6 +12761,7 @@
                 <w:szCs w:val="18"/>
               </w:rPr>
             </w:pPr>
+            <w:proofErr w:type="spellStart"/>
             <w:r>
               <w:rPr>
                 <w:rFonts w:eastAsia="DengXian Light" w:cstheme="minorHAnsi"/>
@@ -12618,6 +12771,7 @@
               </w:rPr>
               <w:t>outgrill</w:t>
             </w:r>
+            <w:proofErr w:type="spellEnd"/>
           </w:p>
         </w:tc>
         <w:tc>
@@ -12759,6 +12913,7 @@
                 <w:szCs w:val="18"/>
               </w:rPr>
             </w:pPr>
+            <w:proofErr w:type="spellStart"/>
             <w:r>
               <w:rPr>
                 <w:rFonts w:eastAsia="DengXian Light" w:cstheme="minorHAnsi"/>
@@ -12768,6 +12923,7 @@
               </w:rPr>
               <w:t>cwasher</w:t>
             </w:r>
+            <w:proofErr w:type="spellEnd"/>
           </w:p>
         </w:tc>
         <w:tc>
@@ -12985,6 +13141,7 @@
                 <w:szCs w:val="18"/>
               </w:rPr>
             </w:pPr>
+            <w:proofErr w:type="spellStart"/>
             <w:r>
               <w:rPr>
                 <w:rFonts w:eastAsia="DengXian Light" w:cstheme="minorHAnsi"/>
@@ -12994,6 +13151,7 @@
               </w:rPr>
               <w:t>dryruse</w:t>
             </w:r>
+            <w:proofErr w:type="spellEnd"/>
           </w:p>
         </w:tc>
         <w:tc>
@@ -13060,6 +13218,7 @@
                 <w:szCs w:val="18"/>
               </w:rPr>
             </w:pPr>
+            <w:proofErr w:type="spellStart"/>
             <w:r>
               <w:rPr>
                 <w:rFonts w:eastAsia="DengXian Light" w:cstheme="minorHAnsi"/>
@@ -13069,6 +13228,7 @@
               </w:rPr>
               <w:t>tvcolor</w:t>
             </w:r>
+            <w:proofErr w:type="spellEnd"/>
           </w:p>
         </w:tc>
         <w:tc>
@@ -13135,6 +13295,7 @@
                 <w:szCs w:val="18"/>
               </w:rPr>
             </w:pPr>
+            <w:proofErr w:type="spellStart"/>
             <w:r>
               <w:rPr>
                 <w:rFonts w:eastAsia="DengXian Light" w:cstheme="minorHAnsi"/>
@@ -13144,6 +13305,7 @@
               </w:rPr>
               <w:t>elperiph</w:t>
             </w:r>
+            <w:proofErr w:type="spellEnd"/>
           </w:p>
         </w:tc>
         <w:tc>
@@ -13360,6 +13522,7 @@
                 <w:szCs w:val="18"/>
               </w:rPr>
             </w:pPr>
+            <w:proofErr w:type="spellStart"/>
             <w:r>
               <w:rPr>
                 <w:rFonts w:eastAsia="DengXian Light" w:cstheme="minorHAnsi"/>
@@ -13369,6 +13532,7 @@
               </w:rPr>
               <w:t>cooltype</w:t>
             </w:r>
+            <w:proofErr w:type="spellEnd"/>
           </w:p>
         </w:tc>
         <w:tc>
@@ -13435,6 +13599,7 @@
                 <w:szCs w:val="18"/>
               </w:rPr>
             </w:pPr>
+            <w:proofErr w:type="spellStart"/>
             <w:r>
               <w:rPr>
                 <w:rFonts w:eastAsia="DengXian Light" w:cstheme="minorHAnsi"/>
@@ -13444,6 +13609,7 @@
               </w:rPr>
               <w:t>tempniteac</w:t>
             </w:r>
+            <w:proofErr w:type="spellEnd"/>
           </w:p>
         </w:tc>
         <w:tc>
@@ -13510,6 +13676,7 @@
                 <w:szCs w:val="18"/>
               </w:rPr>
             </w:pPr>
+            <w:proofErr w:type="spellStart"/>
             <w:r>
               <w:rPr>
                 <w:rFonts w:eastAsia="DengXian Light" w:cstheme="minorHAnsi"/>
@@ -13519,6 +13686,7 @@
               </w:rPr>
               <w:t>numberac</w:t>
             </w:r>
+            <w:proofErr w:type="spellEnd"/>
           </w:p>
         </w:tc>
         <w:tc>
@@ -13585,6 +13753,7 @@
                 <w:szCs w:val="18"/>
               </w:rPr>
             </w:pPr>
+            <w:proofErr w:type="spellStart"/>
             <w:r>
               <w:rPr>
                 <w:rFonts w:eastAsia="DengXian Light" w:cstheme="minorHAnsi"/>
@@ -13594,6 +13763,7 @@
               </w:rPr>
               <w:t>numcfan</w:t>
             </w:r>
+            <w:proofErr w:type="spellEnd"/>
           </w:p>
         </w:tc>
         <w:tc>
@@ -13660,6 +13830,7 @@
                 <w:szCs w:val="18"/>
               </w:rPr>
             </w:pPr>
+            <w:proofErr w:type="spellStart"/>
             <w:r>
               <w:rPr>
                 <w:rFonts w:eastAsia="DengXian Light" w:cstheme="minorHAnsi"/>
@@ -13669,6 +13840,7 @@
               </w:rPr>
               <w:t>notmoist</w:t>
             </w:r>
+            <w:proofErr w:type="spellEnd"/>
           </w:p>
         </w:tc>
         <w:tc>
@@ -13735,6 +13907,7 @@
                 <w:szCs w:val="18"/>
               </w:rPr>
             </w:pPr>
+            <w:proofErr w:type="spellStart"/>
             <w:r>
               <w:rPr>
                 <w:rFonts w:eastAsia="DengXian Light" w:cstheme="minorHAnsi"/>
@@ -13744,6 +13917,7 @@
               </w:rPr>
               <w:t>highceil</w:t>
             </w:r>
+            <w:proofErr w:type="spellEnd"/>
           </w:p>
         </w:tc>
         <w:tc>
@@ -13885,6 +14059,7 @@
                 <w:szCs w:val="18"/>
               </w:rPr>
             </w:pPr>
+            <w:proofErr w:type="spellStart"/>
             <w:r>
               <w:rPr>
                 <w:rFonts w:eastAsia="DengXian Light" w:cstheme="minorHAnsi"/>
@@ -13894,6 +14069,7 @@
               </w:rPr>
               <w:t>adqinsul</w:t>
             </w:r>
+            <w:proofErr w:type="spellEnd"/>
           </w:p>
         </w:tc>
         <w:tc>
@@ -14154,6 +14330,7 @@
                 <w:szCs w:val="18"/>
               </w:rPr>
             </w:pPr>
+            <w:proofErr w:type="spellStart"/>
             <w:r>
               <w:rPr>
                 <w:rFonts w:eastAsia="DengXian Light" w:cstheme="minorHAnsi"/>
@@ -14163,6 +14340,7 @@
               </w:rPr>
               <w:t>mean_logh</w:t>
             </w:r>
+            <w:proofErr w:type="spellEnd"/>
           </w:p>
         </w:tc>
         <w:tc>
@@ -14229,6 +14407,7 @@
                 <w:szCs w:val="18"/>
               </w:rPr>
             </w:pPr>
+            <w:proofErr w:type="spellStart"/>
             <w:r>
               <w:rPr>
                 <w:rFonts w:eastAsia="DengXian Light" w:cstheme="minorHAnsi"/>
@@ -14238,6 +14417,7 @@
               </w:rPr>
               <w:t>mean_logbw</w:t>
             </w:r>
+            <w:proofErr w:type="spellEnd"/>
           </w:p>
         </w:tc>
         <w:tc>
@@ -14346,8 +14526,39 @@
                 <w:sz w:val="18"/>
                 <w:szCs w:val="18"/>
               </w:rPr>
-              <w:t>body weight in kilograms; calculated from mean_logbw and logbw_resid</w:t>
-            </w:r>
+              <w:t xml:space="preserve">body weight in kilograms; calculated from </w:t>
+            </w:r>
+            <w:proofErr w:type="spellStart"/>
+            <w:r>
+              <w:rPr>
+                <w:rFonts w:eastAsia="DengXian Light" w:cstheme="minorHAnsi"/>
+                <w:color w:val="000000"/>
+                <w:sz w:val="18"/>
+                <w:szCs w:val="18"/>
+              </w:rPr>
+              <w:t>mean_logbw</w:t>
+            </w:r>
+            <w:proofErr w:type="spellEnd"/>
+            <w:r>
+              <w:rPr>
+                <w:rFonts w:eastAsia="DengXian Light" w:cstheme="minorHAnsi"/>
+                <w:color w:val="000000"/>
+                <w:sz w:val="18"/>
+                <w:szCs w:val="18"/>
+              </w:rPr>
+              <w:t xml:space="preserve"> and </w:t>
+            </w:r>
+            <w:proofErr w:type="spellStart"/>
+            <w:r>
+              <w:rPr>
+                <w:rFonts w:eastAsia="DengXian Light" w:cstheme="minorHAnsi"/>
+                <w:color w:val="000000"/>
+                <w:sz w:val="18"/>
+                <w:szCs w:val="18"/>
+              </w:rPr>
+              <w:t>logbw_resid</w:t>
+            </w:r>
+            <w:proofErr w:type="spellEnd"/>
           </w:p>
         </w:tc>
       </w:tr>
@@ -14421,8 +14632,39 @@
                 <w:sz w:val="18"/>
                 <w:szCs w:val="18"/>
               </w:rPr>
-              <w:t>height in centimeters; calculated from mean_logh and logh_resid</w:t>
-            </w:r>
+              <w:t xml:space="preserve">height in centimeters; calculated from </w:t>
+            </w:r>
+            <w:proofErr w:type="spellStart"/>
+            <w:r>
+              <w:rPr>
+                <w:rFonts w:eastAsia="DengXian Light" w:cstheme="minorHAnsi"/>
+                <w:color w:val="000000"/>
+                <w:sz w:val="18"/>
+                <w:szCs w:val="18"/>
+              </w:rPr>
+              <w:t>mean_logh</w:t>
+            </w:r>
+            <w:proofErr w:type="spellEnd"/>
+            <w:r>
+              <w:rPr>
+                <w:rFonts w:eastAsia="DengXian Light" w:cstheme="minorHAnsi"/>
+                <w:color w:val="000000"/>
+                <w:sz w:val="18"/>
+                <w:szCs w:val="18"/>
+              </w:rPr>
+              <w:t xml:space="preserve"> and </w:t>
+            </w:r>
+            <w:proofErr w:type="spellStart"/>
+            <w:r>
+              <w:rPr>
+                <w:rFonts w:eastAsia="DengXian Light" w:cstheme="minorHAnsi"/>
+                <w:color w:val="000000"/>
+                <w:sz w:val="18"/>
+                <w:szCs w:val="18"/>
+              </w:rPr>
+              <w:t>logh_resid</w:t>
+            </w:r>
+            <w:proofErr w:type="spellEnd"/>
           </w:p>
         </w:tc>
       </w:tr>
@@ -14454,6 +14696,7 @@
                 <w:szCs w:val="18"/>
               </w:rPr>
             </w:pPr>
+            <w:proofErr w:type="spellStart"/>
             <w:r>
               <w:rPr>
                 <w:rFonts w:eastAsia="DengXian Light" w:cstheme="minorHAnsi"/>
@@ -14463,6 +14706,7 @@
               </w:rPr>
               <w:t>blood_mass</w:t>
             </w:r>
+            <w:proofErr w:type="spellEnd"/>
           </w:p>
         </w:tc>
         <w:tc>
@@ -14529,6 +14773,7 @@
                 <w:szCs w:val="18"/>
               </w:rPr>
             </w:pPr>
+            <w:proofErr w:type="spellStart"/>
             <w:r>
               <w:rPr>
                 <w:rFonts w:eastAsia="DengXian Light" w:cstheme="minorHAnsi"/>
@@ -14538,6 +14783,7 @@
               </w:rPr>
               <w:t>brain_mass</w:t>
             </w:r>
+            <w:proofErr w:type="spellEnd"/>
           </w:p>
         </w:tc>
         <w:tc>
@@ -14604,6 +14850,7 @@
                 <w:szCs w:val="18"/>
               </w:rPr>
             </w:pPr>
+            <w:proofErr w:type="spellStart"/>
             <w:r>
               <w:rPr>
                 <w:rFonts w:eastAsia="DengXian Light" w:cstheme="minorHAnsi"/>
@@ -14613,6 +14860,7 @@
               </w:rPr>
               <w:t>gonads_mass</w:t>
             </w:r>
+            <w:proofErr w:type="spellEnd"/>
           </w:p>
         </w:tc>
         <w:tc>
@@ -14679,6 +14927,7 @@
                 <w:szCs w:val="18"/>
               </w:rPr>
             </w:pPr>
+            <w:proofErr w:type="spellStart"/>
             <w:r>
               <w:rPr>
                 <w:rFonts w:eastAsia="DengXian Light" w:cstheme="minorHAnsi"/>
@@ -14688,6 +14937,7 @@
               </w:rPr>
               <w:t>heart_mass</w:t>
             </w:r>
+            <w:proofErr w:type="spellEnd"/>
           </w:p>
         </w:tc>
         <w:tc>
@@ -14754,6 +15004,7 @@
                 <w:szCs w:val="18"/>
               </w:rPr>
             </w:pPr>
+            <w:proofErr w:type="spellStart"/>
             <w:r>
               <w:rPr>
                 <w:rFonts w:eastAsia="DengXian Light" w:cstheme="minorHAnsi"/>
@@ -14763,6 +15014,7 @@
               </w:rPr>
               <w:t>kidneys_mass</w:t>
             </w:r>
+            <w:proofErr w:type="spellEnd"/>
           </w:p>
         </w:tc>
         <w:tc>
@@ -14829,6 +15081,7 @@
                 <w:szCs w:val="18"/>
               </w:rPr>
             </w:pPr>
+            <w:proofErr w:type="spellStart"/>
             <w:r>
               <w:rPr>
                 <w:rFonts w:eastAsia="DengXian Light" w:cstheme="minorHAnsi"/>
@@ -14838,6 +15091,7 @@
               </w:rPr>
               <w:t>large_intestine_mass</w:t>
             </w:r>
+            <w:proofErr w:type="spellEnd"/>
           </w:p>
         </w:tc>
         <w:tc>
@@ -14904,6 +15158,7 @@
                 <w:szCs w:val="18"/>
               </w:rPr>
             </w:pPr>
+            <w:proofErr w:type="spellStart"/>
             <w:r>
               <w:rPr>
                 <w:rFonts w:eastAsia="DengXian Light" w:cstheme="minorHAnsi"/>
@@ -14913,6 +15168,7 @@
               </w:rPr>
               <w:t>liver_mass</w:t>
             </w:r>
+            <w:proofErr w:type="spellEnd"/>
           </w:p>
         </w:tc>
         <w:tc>
@@ -14979,6 +15235,7 @@
                 <w:szCs w:val="18"/>
               </w:rPr>
             </w:pPr>
+            <w:proofErr w:type="spellStart"/>
             <w:r>
               <w:rPr>
                 <w:rFonts w:eastAsia="DengXian Light" w:cstheme="minorHAnsi"/>
@@ -14988,6 +15245,7 @@
               </w:rPr>
               <w:t>lung_mass</w:t>
             </w:r>
+            <w:proofErr w:type="spellEnd"/>
           </w:p>
         </w:tc>
         <w:tc>
@@ -15054,6 +15312,7 @@
                 <w:szCs w:val="18"/>
               </w:rPr>
             </w:pPr>
+            <w:proofErr w:type="spellStart"/>
             <w:r>
               <w:rPr>
                 <w:rFonts w:eastAsia="DengXian Light" w:cstheme="minorHAnsi"/>
@@ -15063,6 +15322,7 @@
               </w:rPr>
               <w:t>muscle_mass</w:t>
             </w:r>
+            <w:proofErr w:type="spellEnd"/>
           </w:p>
         </w:tc>
         <w:tc>
@@ -15129,6 +15389,7 @@
                 <w:szCs w:val="18"/>
               </w:rPr>
             </w:pPr>
+            <w:proofErr w:type="spellStart"/>
             <w:r>
               <w:rPr>
                 <w:rFonts w:eastAsia="DengXian Light" w:cstheme="minorHAnsi"/>
@@ -15138,6 +15399,7 @@
               </w:rPr>
               <w:t>pancreas_mass</w:t>
             </w:r>
+            <w:proofErr w:type="spellEnd"/>
           </w:p>
         </w:tc>
         <w:tc>
@@ -15204,6 +15466,7 @@
                 <w:szCs w:val="18"/>
               </w:rPr>
             </w:pPr>
+            <w:proofErr w:type="spellStart"/>
             <w:r>
               <w:rPr>
                 <w:rFonts w:eastAsia="DengXian Light" w:cstheme="minorHAnsi"/>
@@ -15213,6 +15476,7 @@
               </w:rPr>
               <w:t>skeleton_mass</w:t>
             </w:r>
+            <w:proofErr w:type="spellEnd"/>
           </w:p>
         </w:tc>
         <w:tc>
@@ -15279,6 +15543,7 @@
                 <w:szCs w:val="18"/>
               </w:rPr>
             </w:pPr>
+            <w:proofErr w:type="spellStart"/>
             <w:r>
               <w:rPr>
                 <w:rFonts w:eastAsia="DengXian Light" w:cstheme="minorHAnsi"/>
@@ -15288,6 +15553,7 @@
               </w:rPr>
               <w:t>skin_mass</w:t>
             </w:r>
+            <w:proofErr w:type="spellEnd"/>
           </w:p>
         </w:tc>
         <w:tc>
@@ -15354,6 +15620,7 @@
                 <w:szCs w:val="18"/>
               </w:rPr>
             </w:pPr>
+            <w:proofErr w:type="spellStart"/>
             <w:r>
               <w:rPr>
                 <w:rFonts w:eastAsia="DengXian Light" w:cstheme="minorHAnsi"/>
@@ -15363,6 +15630,7 @@
               </w:rPr>
               <w:t>small_intestine_mass</w:t>
             </w:r>
+            <w:proofErr w:type="spellEnd"/>
           </w:p>
         </w:tc>
         <w:tc>
@@ -15429,6 +15697,7 @@
                 <w:szCs w:val="18"/>
               </w:rPr>
             </w:pPr>
+            <w:proofErr w:type="spellStart"/>
             <w:r>
               <w:rPr>
                 <w:rFonts w:eastAsia="DengXian Light" w:cstheme="minorHAnsi"/>
@@ -15438,6 +15707,7 @@
               </w:rPr>
               <w:t>spleen_mass</w:t>
             </w:r>
+            <w:proofErr w:type="spellEnd"/>
           </w:p>
         </w:tc>
         <w:tc>
@@ -15504,6 +15774,7 @@
                 <w:szCs w:val="18"/>
               </w:rPr>
             </w:pPr>
+            <w:proofErr w:type="spellStart"/>
             <w:r>
               <w:rPr>
                 <w:rFonts w:eastAsia="DengXian Light" w:cstheme="minorHAnsi"/>
@@ -15513,6 +15784,7 @@
               </w:rPr>
               <w:t>stomach_mass</w:t>
             </w:r>
+            <w:proofErr w:type="spellEnd"/>
           </w:p>
         </w:tc>
         <w:tc>
@@ -15579,6 +15851,7 @@
                 <w:szCs w:val="18"/>
               </w:rPr>
             </w:pPr>
+            <w:proofErr w:type="spellStart"/>
             <w:r>
               <w:rPr>
                 <w:rFonts w:eastAsia="DengXian Light" w:cstheme="minorHAnsi"/>
@@ -15588,6 +15861,7 @@
               </w:rPr>
               <w:t>adipose_flow</w:t>
             </w:r>
+            <w:proofErr w:type="spellEnd"/>
           </w:p>
         </w:tc>
         <w:tc>
@@ -15654,6 +15928,7 @@
                 <w:szCs w:val="18"/>
               </w:rPr>
             </w:pPr>
+            <w:proofErr w:type="spellStart"/>
             <w:r>
               <w:rPr>
                 <w:rFonts w:eastAsia="DengXian Light" w:cstheme="minorHAnsi"/>
@@ -15663,6 +15938,7 @@
               </w:rPr>
               <w:t>brain_flow</w:t>
             </w:r>
+            <w:proofErr w:type="spellEnd"/>
           </w:p>
         </w:tc>
         <w:tc>
@@ -15805,6 +16081,7 @@
                 <w:szCs w:val="18"/>
               </w:rPr>
             </w:pPr>
+            <w:proofErr w:type="spellStart"/>
             <w:r>
               <w:rPr>
                 <w:rFonts w:eastAsia="DengXian Light" w:cstheme="minorHAnsi"/>
@@ -15814,6 +16091,7 @@
               </w:rPr>
               <w:t>gonads_flow</w:t>
             </w:r>
+            <w:proofErr w:type="spellEnd"/>
           </w:p>
         </w:tc>
         <w:tc>
@@ -15880,6 +16158,7 @@
                 <w:szCs w:val="18"/>
               </w:rPr>
             </w:pPr>
+            <w:proofErr w:type="spellStart"/>
             <w:r>
               <w:rPr>
                 <w:rFonts w:eastAsia="DengXian Light" w:cstheme="minorHAnsi"/>
@@ -15889,6 +16168,7 @@
               </w:rPr>
               <w:t>heart_flow</w:t>
             </w:r>
+            <w:proofErr w:type="spellEnd"/>
           </w:p>
         </w:tc>
         <w:tc>
@@ -15955,6 +16235,7 @@
                 <w:szCs w:val="18"/>
               </w:rPr>
             </w:pPr>
+            <w:proofErr w:type="spellStart"/>
             <w:r>
               <w:rPr>
                 <w:rFonts w:eastAsia="DengXian Light" w:cstheme="minorHAnsi"/>
@@ -15964,6 +16245,7 @@
               </w:rPr>
               <w:t>kidneys_flow</w:t>
             </w:r>
+            <w:proofErr w:type="spellEnd"/>
           </w:p>
         </w:tc>
         <w:tc>
@@ -16030,6 +16312,7 @@
                 <w:szCs w:val="18"/>
               </w:rPr>
             </w:pPr>
+            <w:proofErr w:type="spellStart"/>
             <w:r>
               <w:rPr>
                 <w:rFonts w:eastAsia="DengXian Light" w:cstheme="minorHAnsi"/>
@@ -16039,6 +16322,7 @@
               </w:rPr>
               <w:t>large_intestine_flow</w:t>
             </w:r>
+            <w:proofErr w:type="spellEnd"/>
           </w:p>
         </w:tc>
         <w:tc>
@@ -16105,6 +16389,7 @@
                 <w:szCs w:val="18"/>
               </w:rPr>
             </w:pPr>
+            <w:proofErr w:type="spellStart"/>
             <w:r>
               <w:rPr>
                 <w:rFonts w:eastAsia="DengXian Light" w:cstheme="minorHAnsi"/>
@@ -16114,6 +16399,7 @@
               </w:rPr>
               <w:t>liver_flow</w:t>
             </w:r>
+            <w:proofErr w:type="spellEnd"/>
           </w:p>
         </w:tc>
         <w:tc>
@@ -16180,6 +16466,7 @@
                 <w:szCs w:val="18"/>
               </w:rPr>
             </w:pPr>
+            <w:proofErr w:type="spellStart"/>
             <w:r>
               <w:rPr>
                 <w:rFonts w:eastAsia="DengXian Light" w:cstheme="minorHAnsi"/>
@@ -16189,6 +16476,7 @@
               </w:rPr>
               <w:t>lung_flow</w:t>
             </w:r>
+            <w:proofErr w:type="spellEnd"/>
           </w:p>
         </w:tc>
         <w:tc>
@@ -16255,6 +16543,7 @@
                 <w:szCs w:val="18"/>
               </w:rPr>
             </w:pPr>
+            <w:proofErr w:type="spellStart"/>
             <w:r>
               <w:rPr>
                 <w:rFonts w:eastAsia="DengXian Light" w:cstheme="minorHAnsi"/>
@@ -16264,6 +16553,7 @@
               </w:rPr>
               <w:t>muscle_flow</w:t>
             </w:r>
+            <w:proofErr w:type="spellEnd"/>
           </w:p>
         </w:tc>
         <w:tc>
@@ -16330,6 +16620,7 @@
                 <w:szCs w:val="18"/>
               </w:rPr>
             </w:pPr>
+            <w:proofErr w:type="spellStart"/>
             <w:r>
               <w:rPr>
                 <w:rFonts w:eastAsia="DengXian Light" w:cstheme="minorHAnsi"/>
@@ -16339,6 +16630,7 @@
               </w:rPr>
               <w:t>pancreas_flow</w:t>
             </w:r>
+            <w:proofErr w:type="spellEnd"/>
           </w:p>
         </w:tc>
         <w:tc>
@@ -16405,6 +16697,7 @@
                 <w:szCs w:val="18"/>
               </w:rPr>
             </w:pPr>
+            <w:proofErr w:type="spellStart"/>
             <w:r>
               <w:rPr>
                 <w:rFonts w:eastAsia="DengXian Light" w:cstheme="minorHAnsi"/>
@@ -16414,6 +16707,7 @@
               </w:rPr>
               <w:t>skeleton_flow</w:t>
             </w:r>
+            <w:proofErr w:type="spellEnd"/>
           </w:p>
         </w:tc>
         <w:tc>
@@ -16480,6 +16774,7 @@
                 <w:szCs w:val="18"/>
               </w:rPr>
             </w:pPr>
+            <w:proofErr w:type="spellStart"/>
             <w:r>
               <w:rPr>
                 <w:rFonts w:eastAsia="DengXian Light" w:cstheme="minorHAnsi"/>
@@ -16489,6 +16784,7 @@
               </w:rPr>
               <w:t>skin_flow</w:t>
             </w:r>
+            <w:proofErr w:type="spellEnd"/>
           </w:p>
         </w:tc>
         <w:tc>
@@ -16555,6 +16851,7 @@
                 <w:szCs w:val="18"/>
               </w:rPr>
             </w:pPr>
+            <w:proofErr w:type="spellStart"/>
             <w:r>
               <w:rPr>
                 <w:rFonts w:eastAsia="DengXian Light" w:cstheme="minorHAnsi"/>
@@ -16564,6 +16861,7 @@
               </w:rPr>
               <w:t>small_intestine_flow</w:t>
             </w:r>
+            <w:proofErr w:type="spellEnd"/>
           </w:p>
         </w:tc>
         <w:tc>
@@ -16630,6 +16928,7 @@
                 <w:szCs w:val="18"/>
               </w:rPr>
             </w:pPr>
+            <w:proofErr w:type="spellStart"/>
             <w:r>
               <w:rPr>
                 <w:rFonts w:eastAsia="DengXian Light" w:cstheme="minorHAnsi"/>
@@ -16639,6 +16938,7 @@
               </w:rPr>
               <w:t>spleen_flow</w:t>
             </w:r>
+            <w:proofErr w:type="spellEnd"/>
           </w:p>
         </w:tc>
         <w:tc>
@@ -16705,6 +17005,7 @@
                 <w:szCs w:val="18"/>
               </w:rPr>
             </w:pPr>
+            <w:proofErr w:type="spellStart"/>
             <w:r>
               <w:rPr>
                 <w:rFonts w:eastAsia="DengXian Light" w:cstheme="minorHAnsi"/>
@@ -16714,6 +17015,7 @@
               </w:rPr>
               <w:t>stomach_flow</w:t>
             </w:r>
+            <w:proofErr w:type="spellEnd"/>
           </w:p>
         </w:tc>
         <w:tc>
@@ -16780,6 +17082,7 @@
                 <w:szCs w:val="18"/>
               </w:rPr>
             </w:pPr>
+            <w:proofErr w:type="spellStart"/>
             <w:r>
               <w:rPr>
                 <w:rFonts w:eastAsia="DengXian Light" w:cstheme="minorHAnsi"/>
@@ -16789,6 +17092,7 @@
               </w:rPr>
               <w:t>other_mass</w:t>
             </w:r>
+            <w:proofErr w:type="spellEnd"/>
           </w:p>
         </w:tc>
         <w:tc>
@@ -16855,6 +17159,7 @@
                 <w:szCs w:val="18"/>
               </w:rPr>
             </w:pPr>
+            <w:proofErr w:type="spellStart"/>
             <w:r>
               <w:rPr>
                 <w:rFonts w:eastAsia="DengXian Light" w:cstheme="minorHAnsi"/>
@@ -16864,6 +17169,7 @@
               </w:rPr>
               <w:t>adipose_mass</w:t>
             </w:r>
+            <w:proofErr w:type="spellEnd"/>
           </w:p>
         </w:tc>
         <w:tc>
@@ -16930,6 +17236,7 @@
                 <w:szCs w:val="18"/>
               </w:rPr>
             </w:pPr>
+            <w:proofErr w:type="spellStart"/>
             <w:r>
               <w:rPr>
                 <w:rFonts w:eastAsia="DengXian Light" w:cstheme="minorHAnsi"/>
@@ -16939,6 +17246,7 @@
               </w:rPr>
               <w:t>org_flow_check</w:t>
             </w:r>
+            <w:proofErr w:type="spellEnd"/>
           </w:p>
         </w:tc>
         <w:tc>
@@ -16972,7 +17280,27 @@
                 <w:sz w:val="18"/>
                 <w:szCs w:val="18"/>
               </w:rPr>
-              <w:t>relevant to httkpop r package</w:t>
+              <w:t xml:space="preserve">relevant to </w:t>
+            </w:r>
+            <w:proofErr w:type="spellStart"/>
+            <w:r>
+              <w:rPr>
+                <w:rFonts w:eastAsia="DengXian Light" w:cstheme="minorHAnsi"/>
+                <w:color w:val="000000"/>
+                <w:sz w:val="18"/>
+                <w:szCs w:val="18"/>
+              </w:rPr>
+              <w:t>httkpop</w:t>
+            </w:r>
+            <w:proofErr w:type="spellEnd"/>
+            <w:r>
+              <w:rPr>
+                <w:rFonts w:eastAsia="DengXian Light" w:cstheme="minorHAnsi"/>
+                <w:color w:val="000000"/>
+                <w:sz w:val="18"/>
+                <w:szCs w:val="18"/>
+              </w:rPr>
+              <w:t xml:space="preserve"> r package</w:t>
             </w:r>
           </w:p>
         </w:tc>
@@ -17005,6 +17333,7 @@
                 <w:szCs w:val="18"/>
               </w:rPr>
             </w:pPr>
+            <w:proofErr w:type="spellStart"/>
             <w:r>
               <w:rPr>
                 <w:rFonts w:eastAsia="DengXian Light" w:cstheme="minorHAnsi"/>
@@ -17014,6 +17343,7 @@
               </w:rPr>
               <w:t>weight_adj</w:t>
             </w:r>
+            <w:proofErr w:type="spellEnd"/>
           </w:p>
         </w:tc>
         <w:tc>
@@ -17080,6 +17410,7 @@
                 <w:szCs w:val="18"/>
               </w:rPr>
             </w:pPr>
+            <w:proofErr w:type="spellStart"/>
             <w:r>
               <w:rPr>
                 <w:rFonts w:eastAsia="DengXian Light" w:cstheme="minorHAnsi"/>
@@ -17089,6 +17420,7 @@
               </w:rPr>
               <w:t>BSA_adj</w:t>
             </w:r>
+            <w:proofErr w:type="spellEnd"/>
           </w:p>
         </w:tc>
         <w:tc>
@@ -17174,14 +17506,25 @@
                 <w:szCs w:val="18"/>
               </w:rPr>
             </w:pPr>
-            <w:r>
-              <w:rPr>
-                <w:rFonts w:eastAsia="DengXian Light" w:cstheme="minorHAnsi"/>
-                <w:color w:val="000000"/>
-                <w:sz w:val="18"/>
-                <w:szCs w:val="18"/>
-              </w:rPr>
-              <w:t xml:space="preserve">million.cells.per.gliver </w:t>
+            <w:proofErr w:type="spellStart"/>
+            <w:r>
+              <w:rPr>
+                <w:rFonts w:eastAsia="DengXian Light" w:cstheme="minorHAnsi"/>
+                <w:color w:val="000000"/>
+                <w:sz w:val="18"/>
+                <w:szCs w:val="18"/>
+              </w:rPr>
+              <w:t>million.cells.per.gliver</w:t>
+            </w:r>
+            <w:proofErr w:type="spellEnd"/>
+            <w:r>
+              <w:rPr>
+                <w:rFonts w:eastAsia="DengXian Light" w:cstheme="minorHAnsi"/>
+                <w:color w:val="000000"/>
+                <w:sz w:val="18"/>
+                <w:szCs w:val="18"/>
+              </w:rPr>
+              <w:t xml:space="preserve"> </w:t>
             </w:r>
           </w:p>
         </w:tc>
@@ -17209,14 +17552,25 @@
                 <w:szCs w:val="18"/>
               </w:rPr>
             </w:pPr>
-            <w:r>
-              <w:rPr>
-                <w:rFonts w:eastAsia="DengXian Light" w:cstheme="minorHAnsi"/>
-                <w:color w:val="000000"/>
-                <w:sz w:val="18"/>
-                <w:szCs w:val="18"/>
-              </w:rPr>
-              <w:t>hepatocellularity, million cells/g liver</w:t>
+            <w:proofErr w:type="spellStart"/>
+            <w:r>
+              <w:rPr>
+                <w:rFonts w:eastAsia="DengXian Light" w:cstheme="minorHAnsi"/>
+                <w:color w:val="000000"/>
+                <w:sz w:val="18"/>
+                <w:szCs w:val="18"/>
+              </w:rPr>
+              <w:t>hepatocellularity</w:t>
+            </w:r>
+            <w:proofErr w:type="spellEnd"/>
+            <w:r>
+              <w:rPr>
+                <w:rFonts w:eastAsia="DengXian Light" w:cstheme="minorHAnsi"/>
+                <w:color w:val="000000"/>
+                <w:sz w:val="18"/>
+                <w:szCs w:val="18"/>
+              </w:rPr>
+              <w:t>, million cells/g liver</w:t>
             </w:r>
           </w:p>
         </w:tc>
@@ -17324,6 +17678,7 @@
                 <w:szCs w:val="18"/>
               </w:rPr>
             </w:pPr>
+            <w:proofErr w:type="spellStart"/>
             <w:r>
               <w:rPr>
                 <w:rFonts w:eastAsia="DengXian Light" w:cstheme="minorHAnsi"/>
@@ -17333,6 +17688,7 @@
               </w:rPr>
               <w:t>serum_creat</w:t>
             </w:r>
+            <w:proofErr w:type="spellEnd"/>
           </w:p>
         </w:tc>
         <w:tc>
@@ -17399,6 +17755,7 @@
                 <w:szCs w:val="18"/>
               </w:rPr>
             </w:pPr>
+            <w:proofErr w:type="spellStart"/>
             <w:r>
               <w:rPr>
                 <w:rFonts w:eastAsia="DengXian Light" w:cstheme="minorHAnsi"/>
@@ -17408,6 +17765,7 @@
               </w:rPr>
               <w:t>gfr_est</w:t>
             </w:r>
+            <w:proofErr w:type="spellEnd"/>
           </w:p>
         </w:tc>
         <w:tc>
@@ -17493,6 +17851,7 @@
                 <w:szCs w:val="18"/>
               </w:rPr>
             </w:pPr>
+            <w:proofErr w:type="spellStart"/>
             <w:r>
               <w:rPr>
                 <w:rFonts w:eastAsia="DengXian Light" w:cstheme="minorHAnsi"/>
@@ -17502,6 +17861,7 @@
               </w:rPr>
               <w:t>bmi_adj</w:t>
             </w:r>
+            <w:proofErr w:type="spellEnd"/>
           </w:p>
         </w:tc>
         <w:tc>
@@ -17568,6 +17928,7 @@
                 <w:szCs w:val="18"/>
               </w:rPr>
             </w:pPr>
+            <w:proofErr w:type="spellStart"/>
             <w:r>
               <w:rPr>
                 <w:rFonts w:eastAsia="DengXian Light" w:cstheme="minorHAnsi"/>
@@ -17577,6 +17938,7 @@
               </w:rPr>
               <w:t>bmi</w:t>
             </w:r>
+            <w:proofErr w:type="spellEnd"/>
           </w:p>
         </w:tc>
         <w:tc>
@@ -17736,6 +18098,7 @@
                 <w:szCs w:val="18"/>
               </w:rPr>
             </w:pPr>
+            <w:proofErr w:type="spellStart"/>
             <w:r>
               <w:rPr>
                 <w:rFonts w:eastAsia="DengXian Light" w:cstheme="minorHAnsi"/>
@@ -17745,6 +18108,7 @@
               </w:rPr>
               <w:t>age_months</w:t>
             </w:r>
+            <w:proofErr w:type="spellEnd"/>
           </w:p>
         </w:tc>
         <w:tc>
@@ -17851,6 +18215,7 @@
                 <w:szCs w:val="18"/>
               </w:rPr>
             </w:pPr>
+            <w:proofErr w:type="spellStart"/>
             <w:r>
               <w:rPr>
                 <w:rFonts w:eastAsia="DengXian Light" w:cstheme="minorHAnsi"/>
@@ -17860,6 +18225,7 @@
               </w:rPr>
               <w:t>housetyp</w:t>
             </w:r>
+            <w:proofErr w:type="spellEnd"/>
           </w:p>
         </w:tc>
         <w:tc>
@@ -17924,6 +18290,7 @@
                 <w:szCs w:val="18"/>
               </w:rPr>
             </w:pPr>
+            <w:proofErr w:type="spellStart"/>
             <w:r>
               <w:rPr>
                 <w:rFonts w:eastAsia="DengXian Light" w:cstheme="minorHAnsi"/>
@@ -17933,6 +18300,7 @@
               </w:rPr>
               <w:t>famcat</w:t>
             </w:r>
+            <w:proofErr w:type="spellEnd"/>
           </w:p>
         </w:tc>
         <w:tc>
@@ -17997,6 +18365,7 @@
                 <w:szCs w:val="18"/>
               </w:rPr>
             </w:pPr>
+            <w:proofErr w:type="spellStart"/>
             <w:r>
               <w:rPr>
                 <w:rFonts w:eastAsia="DengXian Light" w:cstheme="minorHAnsi"/>
@@ -18006,6 +18375,7 @@
               </w:rPr>
               <w:t>inccat</w:t>
             </w:r>
+            <w:proofErr w:type="spellEnd"/>
           </w:p>
         </w:tc>
         <w:tc>
@@ -18802,7 +19172,25 @@
                 <w:sz w:val="18"/>
                 <w:szCs w:val="18"/>
               </w:rPr>
-              <w:t>Rural North East Stand Alone Adults Low Income</w:t>
+              <w:t xml:space="preserve">Rural </w:t>
+            </w:r>
+            <w:proofErr w:type="gramStart"/>
+            <w:r>
+              <w:rPr>
+                <w:rFonts w:cstheme="minorHAnsi"/>
+                <w:sz w:val="18"/>
+                <w:szCs w:val="18"/>
+              </w:rPr>
+              <w:t>North East Stand Alone</w:t>
+            </w:r>
+            <w:proofErr w:type="gramEnd"/>
+            <w:r>
+              <w:rPr>
+                <w:rFonts w:cstheme="minorHAnsi"/>
+                <w:sz w:val="18"/>
+                <w:szCs w:val="18"/>
+              </w:rPr>
+              <w:t xml:space="preserve"> Adults Low Income</w:t>
             </w:r>
           </w:p>
         </w:tc>
@@ -18857,7 +19245,25 @@
                 <w:sz w:val="18"/>
                 <w:szCs w:val="18"/>
               </w:rPr>
-              <w:t>Rural North East Stand Alone Adults Middle Income</w:t>
+              <w:t xml:space="preserve">Rural </w:t>
+            </w:r>
+            <w:proofErr w:type="gramStart"/>
+            <w:r>
+              <w:rPr>
+                <w:rFonts w:cstheme="minorHAnsi"/>
+                <w:sz w:val="18"/>
+                <w:szCs w:val="18"/>
+              </w:rPr>
+              <w:t>North East Stand Alone</w:t>
+            </w:r>
+            <w:proofErr w:type="gramEnd"/>
+            <w:r>
+              <w:rPr>
+                <w:rFonts w:cstheme="minorHAnsi"/>
+                <w:sz w:val="18"/>
+                <w:szCs w:val="18"/>
+              </w:rPr>
+              <w:t xml:space="preserve"> Adults Middle Income</w:t>
             </w:r>
           </w:p>
         </w:tc>
@@ -18912,7 +19318,25 @@
                 <w:sz w:val="18"/>
                 <w:szCs w:val="18"/>
               </w:rPr>
-              <w:t>Rural North East Stand Alone Adults High Income</w:t>
+              <w:t xml:space="preserve">Rural </w:t>
+            </w:r>
+            <w:proofErr w:type="gramStart"/>
+            <w:r>
+              <w:rPr>
+                <w:rFonts w:cstheme="minorHAnsi"/>
+                <w:sz w:val="18"/>
+                <w:szCs w:val="18"/>
+              </w:rPr>
+              <w:t>North East Stand Alone</w:t>
+            </w:r>
+            <w:proofErr w:type="gramEnd"/>
+            <w:r>
+              <w:rPr>
+                <w:rFonts w:cstheme="minorHAnsi"/>
+                <w:sz w:val="18"/>
+                <w:szCs w:val="18"/>
+              </w:rPr>
+              <w:t xml:space="preserve"> Adults High Income</w:t>
             </w:r>
           </w:p>
         </w:tc>
@@ -18967,7 +19391,25 @@
                 <w:sz w:val="18"/>
                 <w:szCs w:val="18"/>
               </w:rPr>
-              <w:t>Rural North East Stand Alone Adults with Kids Low Income</w:t>
+              <w:t xml:space="preserve">Rural </w:t>
+            </w:r>
+            <w:proofErr w:type="gramStart"/>
+            <w:r>
+              <w:rPr>
+                <w:rFonts w:cstheme="minorHAnsi"/>
+                <w:sz w:val="18"/>
+                <w:szCs w:val="18"/>
+              </w:rPr>
+              <w:t>North East Stand Alone</w:t>
+            </w:r>
+            <w:proofErr w:type="gramEnd"/>
+            <w:r>
+              <w:rPr>
+                <w:rFonts w:cstheme="minorHAnsi"/>
+                <w:sz w:val="18"/>
+                <w:szCs w:val="18"/>
+              </w:rPr>
+              <w:t xml:space="preserve"> Adults with Kids Low Income</w:t>
             </w:r>
           </w:p>
         </w:tc>
@@ -19022,7 +19464,25 @@
                 <w:sz w:val="18"/>
                 <w:szCs w:val="18"/>
               </w:rPr>
-              <w:t>Rural North East Stand Alone Adults with Kids Middle Income</w:t>
+              <w:t xml:space="preserve">Rural </w:t>
+            </w:r>
+            <w:proofErr w:type="gramStart"/>
+            <w:r>
+              <w:rPr>
+                <w:rFonts w:cstheme="minorHAnsi"/>
+                <w:sz w:val="18"/>
+                <w:szCs w:val="18"/>
+              </w:rPr>
+              <w:t>North East Stand Alone</w:t>
+            </w:r>
+            <w:proofErr w:type="gramEnd"/>
+            <w:r>
+              <w:rPr>
+                <w:rFonts w:cstheme="minorHAnsi"/>
+                <w:sz w:val="18"/>
+                <w:szCs w:val="18"/>
+              </w:rPr>
+              <w:t xml:space="preserve"> Adults with Kids Middle Income</w:t>
             </w:r>
           </w:p>
         </w:tc>
@@ -19077,7 +19537,25 @@
                 <w:sz w:val="18"/>
                 <w:szCs w:val="18"/>
               </w:rPr>
-              <w:t>Rural North East Stand Alone Adults with Kids High Income</w:t>
+              <w:t xml:space="preserve">Rural </w:t>
+            </w:r>
+            <w:proofErr w:type="gramStart"/>
+            <w:r>
+              <w:rPr>
+                <w:rFonts w:cstheme="minorHAnsi"/>
+                <w:sz w:val="18"/>
+                <w:szCs w:val="18"/>
+              </w:rPr>
+              <w:t>North East Stand Alone</w:t>
+            </w:r>
+            <w:proofErr w:type="gramEnd"/>
+            <w:r>
+              <w:rPr>
+                <w:rFonts w:cstheme="minorHAnsi"/>
+                <w:sz w:val="18"/>
+                <w:szCs w:val="18"/>
+              </w:rPr>
+              <w:t xml:space="preserve"> Adults with Kids High Income</w:t>
             </w:r>
           </w:p>
         </w:tc>
@@ -20974,7 +21452,25 @@
                 <w:sz w:val="18"/>
                 <w:szCs w:val="18"/>
               </w:rPr>
-              <w:t>Urban North East Stand Alone Adults Low Income</w:t>
+              <w:t xml:space="preserve">Urban </w:t>
+            </w:r>
+            <w:proofErr w:type="gramStart"/>
+            <w:r>
+              <w:rPr>
+                <w:rFonts w:cstheme="minorHAnsi"/>
+                <w:sz w:val="18"/>
+                <w:szCs w:val="18"/>
+              </w:rPr>
+              <w:t>North East Stand Alone</w:t>
+            </w:r>
+            <w:proofErr w:type="gramEnd"/>
+            <w:r>
+              <w:rPr>
+                <w:rFonts w:cstheme="minorHAnsi"/>
+                <w:sz w:val="18"/>
+                <w:szCs w:val="18"/>
+              </w:rPr>
+              <w:t xml:space="preserve"> Adults Low Income</w:t>
             </w:r>
           </w:p>
         </w:tc>
@@ -21029,7 +21525,25 @@
                 <w:sz w:val="18"/>
                 <w:szCs w:val="18"/>
               </w:rPr>
-              <w:t>Urban North East Stand Alone Adults Middle Income</w:t>
+              <w:t xml:space="preserve">Urban </w:t>
+            </w:r>
+            <w:proofErr w:type="gramStart"/>
+            <w:r>
+              <w:rPr>
+                <w:rFonts w:cstheme="minorHAnsi"/>
+                <w:sz w:val="18"/>
+                <w:szCs w:val="18"/>
+              </w:rPr>
+              <w:t>North East Stand Alone</w:t>
+            </w:r>
+            <w:proofErr w:type="gramEnd"/>
+            <w:r>
+              <w:rPr>
+                <w:rFonts w:cstheme="minorHAnsi"/>
+                <w:sz w:val="18"/>
+                <w:szCs w:val="18"/>
+              </w:rPr>
+              <w:t xml:space="preserve"> Adults Middle Income</w:t>
             </w:r>
           </w:p>
         </w:tc>
@@ -21084,7 +21598,25 @@
                 <w:sz w:val="18"/>
                 <w:szCs w:val="18"/>
               </w:rPr>
-              <w:t>Urban North East Stand Alone Adults High Income</w:t>
+              <w:t xml:space="preserve">Urban </w:t>
+            </w:r>
+            <w:proofErr w:type="gramStart"/>
+            <w:r>
+              <w:rPr>
+                <w:rFonts w:cstheme="minorHAnsi"/>
+                <w:sz w:val="18"/>
+                <w:szCs w:val="18"/>
+              </w:rPr>
+              <w:t>North East Stand Alone</w:t>
+            </w:r>
+            <w:proofErr w:type="gramEnd"/>
+            <w:r>
+              <w:rPr>
+                <w:rFonts w:cstheme="minorHAnsi"/>
+                <w:sz w:val="18"/>
+                <w:szCs w:val="18"/>
+              </w:rPr>
+              <w:t xml:space="preserve"> Adults High Income</w:t>
             </w:r>
           </w:p>
         </w:tc>
@@ -21139,7 +21671,25 @@
                 <w:sz w:val="18"/>
                 <w:szCs w:val="18"/>
               </w:rPr>
-              <w:t>Urban North East Stand Alone Adults with Kids Low Income</w:t>
+              <w:t xml:space="preserve">Urban </w:t>
+            </w:r>
+            <w:proofErr w:type="gramStart"/>
+            <w:r>
+              <w:rPr>
+                <w:rFonts w:cstheme="minorHAnsi"/>
+                <w:sz w:val="18"/>
+                <w:szCs w:val="18"/>
+              </w:rPr>
+              <w:t>North East Stand Alone</w:t>
+            </w:r>
+            <w:proofErr w:type="gramEnd"/>
+            <w:r>
+              <w:rPr>
+                <w:rFonts w:cstheme="minorHAnsi"/>
+                <w:sz w:val="18"/>
+                <w:szCs w:val="18"/>
+              </w:rPr>
+              <w:t xml:space="preserve"> Adults with Kids Low Income</w:t>
             </w:r>
           </w:p>
         </w:tc>
@@ -21195,7 +21745,25 @@
                 <w:sz w:val="18"/>
                 <w:szCs w:val="18"/>
               </w:rPr>
-              <w:t>Urban North East Stand Alone Adults with Kids Middle Income</w:t>
+              <w:t xml:space="preserve">Urban </w:t>
+            </w:r>
+            <w:proofErr w:type="gramStart"/>
+            <w:r>
+              <w:rPr>
+                <w:rFonts w:cstheme="minorHAnsi"/>
+                <w:sz w:val="18"/>
+                <w:szCs w:val="18"/>
+              </w:rPr>
+              <w:t>North East Stand Alone</w:t>
+            </w:r>
+            <w:proofErr w:type="gramEnd"/>
+            <w:r>
+              <w:rPr>
+                <w:rFonts w:cstheme="minorHAnsi"/>
+                <w:sz w:val="18"/>
+                <w:szCs w:val="18"/>
+              </w:rPr>
+              <w:t xml:space="preserve"> Adults with Kids Middle Income</w:t>
             </w:r>
           </w:p>
         </w:tc>
@@ -21250,7 +21818,25 @@
                 <w:sz w:val="18"/>
                 <w:szCs w:val="18"/>
               </w:rPr>
-              <w:t>Urban North East Stand Alone Adults with Kids High Income</w:t>
+              <w:t xml:space="preserve">Urban </w:t>
+            </w:r>
+            <w:proofErr w:type="gramStart"/>
+            <w:r>
+              <w:rPr>
+                <w:rFonts w:cstheme="minorHAnsi"/>
+                <w:sz w:val="18"/>
+                <w:szCs w:val="18"/>
+              </w:rPr>
+              <w:t>North East Stand Alone</w:t>
+            </w:r>
+            <w:proofErr w:type="gramEnd"/>
+            <w:r>
+              <w:rPr>
+                <w:rFonts w:cstheme="minorHAnsi"/>
+                <w:sz w:val="18"/>
+                <w:szCs w:val="18"/>
+              </w:rPr>
+              <w:t xml:space="preserve"> Adults with Kids High Income</w:t>
             </w:r>
           </w:p>
         </w:tc>
@@ -40863,7 +41449,7 @@
 </file>
 
 <file path=word/numbering.xml><?xml version="1.0" encoding="utf-8"?>
-<w:numbering xmlns:wpc="http://schemas.microsoft.com/office/word/2010/wordprocessingCanvas" xmlns:cx="http://schemas.microsoft.com/office/drawing/2014/chartex" xmlns:cx1="http://schemas.microsoft.com/office/drawing/2015/9/8/chartex" xmlns:cx2="http://schemas.microsoft.com/office/drawing/2015/10/21/chartex" xmlns:cx3="http://schemas.microsoft.com/office/drawing/2016/5/9/chartex" xmlns:cx4="http://schemas.microsoft.com/office/drawing/2016/5/10/chartex" xmlns:cx5="http://schemas.microsoft.com/office/drawing/2016/5/11/chartex" xmlns:cx6="http://schemas.microsoft.com/office/drawing/2016/5/12/chartex" xmlns:cx7="http://schemas.microsoft.com/office/drawing/2016/5/13/chartex" xmlns:cx8="http://schemas.microsoft.com/office/drawing/2016/5/14/chartex" xmlns:mc="http://schemas.openxmlformats.org/markup-compatibility/2006" xmlns:aink="http://schemas.microsoft.com/office/drawing/2016/ink" xmlns:am3d="http://schemas.microsoft.com/office/drawing/2017/model3d" xmlns:o="urn:schemas-microsoft-com:office:office" xmlns:r="http://schemas.openxmlformats.org/officeDocument/2006/relationships" xmlns:m="http://schemas.openxmlformats.org/officeDocument/2006/math" xmlns:v="urn:schemas-microsoft-com:vml" xmlns:wp14="http://schemas.microsoft.com/office/word/2010/wordprocessingDrawing" xmlns:wp="http://schemas.openxmlformats.org/drawingml/2006/wordprocessingDrawing" xmlns:w10="urn:schemas-microsoft-com:office:word" xmlns:w="http://schemas.openxmlformats.org/wordprocessingml/2006/main" xmlns:w14="http://schemas.microsoft.com/office/word/2010/wordml" xmlns:w15="http://schemas.microsoft.com/office/word/2012/wordml" xmlns:w16cex="http://schemas.microsoft.com/office/word/2018/wordml/cex" xmlns:w16cid="http://schemas.microsoft.com/office/word/2016/wordml/cid" xmlns:w16="http://schemas.microsoft.com/office/word/2018/wordml" xmlns:w16se="http://schemas.microsoft.com/office/word/2015/wordml/symex" xmlns:wpg="http://schemas.microsoft.com/office/word/2010/wordprocessingGroup" xmlns:wpi="http://schemas.microsoft.com/office/word/2010/wordprocessingInk" xmlns:wne="http://schemas.microsoft.com/office/word/2006/wordml" xmlns:wps="http://schemas.microsoft.com/office/word/2010/wordprocessingShape" mc:Ignorable="w14 w15 w16se w16cid w16 w16cex wp14">
+<w:numbering xmlns:wpc="http://schemas.microsoft.com/office/word/2010/wordprocessingCanvas" xmlns:cx="http://schemas.microsoft.com/office/drawing/2014/chartex" xmlns:cx1="http://schemas.microsoft.com/office/drawing/2015/9/8/chartex" xmlns:cx2="http://schemas.microsoft.com/office/drawing/2015/10/21/chartex" xmlns:cx3="http://schemas.microsoft.com/office/drawing/2016/5/9/chartex" xmlns:cx4="http://schemas.microsoft.com/office/drawing/2016/5/10/chartex" xmlns:cx5="http://schemas.microsoft.com/office/drawing/2016/5/11/chartex" xmlns:cx6="http://schemas.microsoft.com/office/drawing/2016/5/12/chartex" xmlns:cx7="http://schemas.microsoft.com/office/drawing/2016/5/13/chartex" xmlns:cx8="http://schemas.microsoft.com/office/drawing/2016/5/14/chartex" xmlns:mc="http://schemas.openxmlformats.org/markup-compatibility/2006" xmlns:aink="http://schemas.microsoft.com/office/drawing/2016/ink" xmlns:am3d="http://schemas.microsoft.com/office/drawing/2017/model3d" xmlns:o="urn:schemas-microsoft-com:office:office" xmlns:r="http://schemas.openxmlformats.org/officeDocument/2006/relationships" xmlns:m="http://schemas.openxmlformats.org/officeDocument/2006/math" xmlns:v="urn:schemas-microsoft-com:vml" xmlns:wp14="http://schemas.microsoft.com/office/word/2010/wordprocessingDrawing" xmlns:wp="http://schemas.openxmlformats.org/drawingml/2006/wordprocessingDrawing" xmlns:w10="urn:schemas-microsoft-com:office:word" xmlns:w="http://schemas.openxmlformats.org/wordprocessingml/2006/main" xmlns:w14="http://schemas.microsoft.com/office/word/2010/wordml" xmlns:w15="http://schemas.microsoft.com/office/word/2012/wordml" xmlns:w16cid="http://schemas.microsoft.com/office/word/2016/wordml/cid" xmlns:w16se="http://schemas.microsoft.com/office/word/2015/wordml/symex" xmlns:wpg="http://schemas.microsoft.com/office/word/2010/wordprocessingGroup" xmlns:wpi="http://schemas.microsoft.com/office/word/2010/wordprocessingInk" xmlns:wne="http://schemas.microsoft.com/office/word/2006/wordml" xmlns:wps="http://schemas.microsoft.com/office/word/2010/wordprocessingShape" mc:Ignorable="w14 w15 w16se w16cid wp14">
   <w:abstractNum w:abstractNumId="0" w15:restartNumberingAfterBreak="0">
     <w:nsid w:val="0C751151"/>
     <w:multiLevelType w:val="hybridMultilevel"/>
@@ -41765,7 +42351,7 @@
 </file>
 
 <file path=word/styles.xml><?xml version="1.0" encoding="utf-8"?>
-<w:styles xmlns:mc="http://schemas.openxmlformats.org/markup-compatibility/2006" xmlns:r="http://schemas.openxmlformats.org/officeDocument/2006/relationships" xmlns:w="http://schemas.openxmlformats.org/wordprocessingml/2006/main" xmlns:w14="http://schemas.microsoft.com/office/word/2010/wordml" xmlns:w15="http://schemas.microsoft.com/office/word/2012/wordml" xmlns:w16cex="http://schemas.microsoft.com/office/word/2018/wordml/cex" xmlns:w16cid="http://schemas.microsoft.com/office/word/2016/wordml/cid" xmlns:w16="http://schemas.microsoft.com/office/word/2018/wordml" xmlns:w16se="http://schemas.microsoft.com/office/word/2015/wordml/symex" mc:Ignorable="w14 w15 w16se w16cid w16 w16cex">
+<w:styles xmlns:mc="http://schemas.openxmlformats.org/markup-compatibility/2006" xmlns:r="http://schemas.openxmlformats.org/officeDocument/2006/relationships" xmlns:w="http://schemas.openxmlformats.org/wordprocessingml/2006/main" xmlns:w14="http://schemas.microsoft.com/office/word/2010/wordml" xmlns:w15="http://schemas.microsoft.com/office/word/2012/wordml" xmlns:w16cid="http://schemas.microsoft.com/office/word/2016/wordml/cid" xmlns:w16se="http://schemas.microsoft.com/office/word/2015/wordml/symex" mc:Ignorable="w14 w15 w16se w16cid">
   <w:docDefaults>
     <w:rPrDefault>
       <w:rPr>
@@ -43294,6 +43880,20 @@
 </file>
 
 <file path=customXml/item1.xml><?xml version="1.0" encoding="utf-8"?>
+<?mso-contentType ?>
+<SharedContentType xmlns="Microsoft.SharePoint.Taxonomy.ContentTypeSync" SourceId="29f62856-1543-49d4-a736-4569d363f533" ContentTypeId="0x0101" PreviousValue="false"/>
+</file>
+
+<file path=customXml/item2.xml><?xml version="1.0" encoding="utf-8"?>
+<?mso-contentType ?>
+<FormTemplates xmlns="http://schemas.microsoft.com/sharepoint/v3/contenttype/forms">
+  <Display>DocumentLibraryForm</Display>
+  <Edit>DocumentLibraryForm</Edit>
+  <New>DocumentLibraryForm</New>
+</FormTemplates>
+</file>
+
+<file path=customXml/item3.xml><?xml version="1.0" encoding="utf-8"?>
 <p:properties xmlns:p="http://schemas.microsoft.com/office/2006/metadata/properties" xmlns:xsi="http://www.w3.org/2001/XMLSchema-instance" xmlns:pc="http://schemas.microsoft.com/office/infopath/2007/PartnerControls">
   <documentManagement>
     <_Source xmlns="http://schemas.microsoft.com/sharepoint/v3/fields" xsi:nil="true"/>
@@ -43332,20 +43932,6 @@
     <Records_x0020_Status xmlns="d4e4ea57-0b94-42c6-b8da-22a268195765">Pending</Records_x0020_Status>
   </documentManagement>
 </p:properties>
-</file>
-
-<file path=customXml/item2.xml><?xml version="1.0" encoding="utf-8"?>
-<?mso-contentType ?>
-<FormTemplates xmlns="http://schemas.microsoft.com/sharepoint/v3/contenttype/forms">
-  <Display>DocumentLibraryForm</Display>
-  <Edit>DocumentLibraryForm</Edit>
-  <New>DocumentLibraryForm</New>
-</FormTemplates>
-</file>
-
-<file path=customXml/item3.xml><?xml version="1.0" encoding="utf-8"?>
-<?mso-contentType ?>
-<SharedContentType xmlns="Microsoft.SharePoint.Taxonomy.ContentTypeSync" SourceId="29f62856-1543-49d4-a736-4569d363f533" ContentTypeId="0x0101" PreviousValue="false"/>
 </file>
 
 <file path=customXml/item4.xml><?xml version="1.0" encoding="utf-8"?>
@@ -43806,15 +44392,9 @@
 </file>
 
 <file path=customXml/itemProps1.xml><?xml version="1.0" encoding="utf-8"?>
-<ds:datastoreItem xmlns:ds="http://schemas.openxmlformats.org/officeDocument/2006/customXml" ds:itemID="{067871F4-8BDD-490C-BAD3-FC9C01549D8D}">
+<ds:datastoreItem xmlns:ds="http://schemas.openxmlformats.org/officeDocument/2006/customXml" ds:itemID="{FBE66B8C-706A-4F9A-8C0C-E108B0AE4D76}">
   <ds:schemaRefs>
-    <ds:schemaRef ds:uri="http://schemas.microsoft.com/office/2006/metadata/properties"/>
-    <ds:schemaRef ds:uri="http://schemas.microsoft.com/office/infopath/2007/PartnerControls"/>
-    <ds:schemaRef ds:uri="http://schemas.microsoft.com/sharepoint/v3/fields"/>
-    <ds:schemaRef ds:uri="http://schemas.microsoft.com/sharepoint/v3"/>
-    <ds:schemaRef ds:uri="4ffa91fb-a0ff-4ac5-b2db-65c790d184a4"/>
-    <ds:schemaRef ds:uri="http://schemas.microsoft.com/sharepoint.v3"/>
-    <ds:schemaRef ds:uri="d4e4ea57-0b94-42c6-b8da-22a268195765"/>
+    <ds:schemaRef ds:uri="Microsoft.SharePoint.Taxonomy.ContentTypeSync"/>
   </ds:schemaRefs>
 </ds:datastoreItem>
 </file>
@@ -43828,9 +44408,15 @@
 </file>
 
 <file path=customXml/itemProps3.xml><?xml version="1.0" encoding="utf-8"?>
-<ds:datastoreItem xmlns:ds="http://schemas.openxmlformats.org/officeDocument/2006/customXml" ds:itemID="{FBE66B8C-706A-4F9A-8C0C-E108B0AE4D76}">
+<ds:datastoreItem xmlns:ds="http://schemas.openxmlformats.org/officeDocument/2006/customXml" ds:itemID="{067871F4-8BDD-490C-BAD3-FC9C01549D8D}">
   <ds:schemaRefs>
-    <ds:schemaRef ds:uri="Microsoft.SharePoint.Taxonomy.ContentTypeSync"/>
+    <ds:schemaRef ds:uri="http://schemas.microsoft.com/office/2006/metadata/properties"/>
+    <ds:schemaRef ds:uri="http://schemas.microsoft.com/office/infopath/2007/PartnerControls"/>
+    <ds:schemaRef ds:uri="http://schemas.microsoft.com/sharepoint/v3/fields"/>
+    <ds:schemaRef ds:uri="http://schemas.microsoft.com/sharepoint/v3"/>
+    <ds:schemaRef ds:uri="4ffa91fb-a0ff-4ac5-b2db-65c790d184a4"/>
+    <ds:schemaRef ds:uri="http://schemas.microsoft.com/sharepoint.v3"/>
+    <ds:schemaRef ds:uri="d4e4ea57-0b94-42c6-b8da-22a268195765"/>
   </ds:schemaRefs>
 </ds:datastoreItem>
 </file>

</xml_diff>